<commit_message>
Milestone report and project report draft
Updated milestone report
Started drafting project report
</commit_message>
<xml_diff>
--- a/Capstone/DataStory.docx
+++ b/Capstone/DataStory.docx
@@ -7,49 +7,103 @@
         <w:pStyle w:val="Title"/>
         <w:jc w:val="center"/>
         <w:rPr>
-          <w:rFonts w:ascii="Times New Roman" w:eastAsia="Times New Roman" w:hAnsi="Times New Roman" w:cs="Times New Roman"/>
-        </w:rPr>
-      </w:pPr>
-      <w:r>
-        <w:rPr>
-          <w:rFonts w:ascii="Times New Roman" w:eastAsia="Times New Roman" w:hAnsi="Times New Roman" w:cs="Times New Roman"/>
-        </w:rPr>
-        <w:t>PROJECT MILESTONE REPORT FOR</w:t>
-      </w:r>
-    </w:p>
-    <w:p>
-      <w:pPr>
-        <w:pStyle w:val="Title"/>
+          <w:rFonts w:ascii="Times New Roman" w:hAnsi="Times New Roman" w:cs="Times New Roman"/>
+          <w:b/>
+        </w:rPr>
+      </w:pPr>
+      <w:r>
+        <w:rPr>
+          <w:rFonts w:ascii="Times New Roman" w:hAnsi="Times New Roman" w:cs="Times New Roman"/>
+          <w:b/>
+        </w:rPr>
+        <w:t>PROJECT MILESTONE REPORT</w:t>
+      </w:r>
+    </w:p>
+    <w:p>
+      <w:pPr>
+        <w:pStyle w:val="Subtitle"/>
         <w:jc w:val="center"/>
         <w:rPr>
-          <w:rFonts w:eastAsia="Times New Roman"/>
-        </w:rPr>
-      </w:pPr>
-      <w:r>
-        <w:rPr>
-          <w:rFonts w:ascii="Times New Roman" w:eastAsia="Times New Roman" w:hAnsi="Times New Roman" w:cs="Times New Roman"/>
-        </w:rPr>
-        <w:t>FINANCIAL TRADI</w:t>
+          <w:rFonts w:ascii="Times New Roman" w:hAnsi="Times New Roman" w:cs="Times New Roman"/>
+          <w:b/>
+        </w:rPr>
+      </w:pPr>
+      <w:r>
+        <w:rPr>
+          <w:rFonts w:ascii="Times New Roman" w:hAnsi="Times New Roman" w:cs="Times New Roman"/>
+          <w:b/>
+        </w:rPr>
+        <w:t>FINANCIAL TRADING STRATEGY</w:t>
+      </w:r>
+    </w:p>
+    <w:p>
+      <w:pPr>
+        <w:shd w:val="clear" w:color="auto" w:fill="FFFFFF"/>
+        <w:spacing w:before="100" w:beforeAutospacing="1" w:after="100" w:afterAutospacing="1" w:line="240" w:lineRule="auto"/>
+        <w:jc w:val="center"/>
+        <w:rPr>
+          <w:rStyle w:val="SubtleEmphasis"/>
+          <w:rFonts w:ascii="Times New Roman" w:hAnsi="Times New Roman" w:cs="Times New Roman"/>
+        </w:rPr>
+      </w:pPr>
+      <w:r>
+        <w:rPr>
+          <w:rStyle w:val="SubtleEmphasis"/>
+          <w:rFonts w:ascii="Times New Roman" w:hAnsi="Times New Roman" w:cs="Times New Roman"/>
+        </w:rPr>
+        <w:t>By Diane KAMNING</w:t>
+      </w:r>
+    </w:p>
+    <w:p>
+      <w:pPr>
+        <w:shd w:val="clear" w:color="auto" w:fill="FFFFFF"/>
+        <w:spacing w:before="100" w:beforeAutospacing="1" w:after="100" w:afterAutospacing="1" w:line="240" w:lineRule="auto"/>
+        <w:rPr>
+          <w:rFonts w:ascii="Times New Roman" w:hAnsi="Times New Roman" w:cs="Times New Roman"/>
+        </w:rPr>
+      </w:pPr>
+    </w:p>
+    <w:p>
+      <w:pPr>
+        <w:pStyle w:val="ListParagraph"/>
+        <w:shd w:val="clear" w:color="auto" w:fill="FFFFFF"/>
+        <w:spacing w:before="100" w:beforeAutospacing="1" w:after="100" w:afterAutospacing="1" w:line="240" w:lineRule="auto"/>
+        <w:rPr>
+          <w:rFonts w:ascii="Times New Roman" w:eastAsia="Times New Roman" w:hAnsi="Times New Roman" w:cs="Times New Roman"/>
+          <w:color w:val="000000"/>
+          <w:sz w:val="23"/>
+          <w:szCs w:val="23"/>
+        </w:rPr>
+      </w:pPr>
+    </w:p>
+    <w:p>
+      <w:pPr>
+        <w:pStyle w:val="ListParagraph"/>
+        <w:shd w:val="clear" w:color="auto" w:fill="FFFFFF"/>
+        <w:spacing w:before="100" w:beforeAutospacing="1" w:after="100" w:afterAutospacing="1" w:line="240" w:lineRule="auto"/>
+        <w:rPr>
+          <w:rFonts w:ascii="Times New Roman" w:eastAsia="Times New Roman" w:hAnsi="Times New Roman" w:cs="Times New Roman"/>
+          <w:color w:val="000000"/>
+          <w:sz w:val="23"/>
+          <w:szCs w:val="23"/>
+        </w:rPr>
+      </w:pPr>
+      <w:r>
+        <w:rPr>
+          <w:rFonts w:ascii="Times New Roman" w:eastAsia="Times New Roman" w:hAnsi="Times New Roman" w:cs="Times New Roman"/>
+          <w:color w:val="000000"/>
+          <w:sz w:val="23"/>
+          <w:szCs w:val="23"/>
+        </w:rPr>
+        <w:br w:type="page"/>
       </w:r>
       <w:bookmarkStart w:id="0" w:name="_GoBack"/>
       <w:bookmarkEnd w:id="0"/>
-      <w:r>
-        <w:rPr>
-          <w:rFonts w:ascii="Times New Roman" w:eastAsia="Times New Roman" w:hAnsi="Times New Roman" w:cs="Times New Roman"/>
-        </w:rPr>
-        <w:t>NG STRATEGY</w:t>
-      </w:r>
-      <w:r>
-        <w:rPr>
-          <w:rFonts w:eastAsia="Times New Roman"/>
-        </w:rPr>
-        <w:br w:type="page"/>
-      </w:r>
     </w:p>
     <w:sdt>
       <w:sdtPr>
         <w:rPr>
-          <w:rFonts w:asciiTheme="minorHAnsi" w:eastAsiaTheme="minorHAnsi" w:hAnsiTheme="minorHAnsi" w:cstheme="minorBidi"/>
+          <w:rFonts w:ascii="Times New Roman" w:eastAsiaTheme="minorHAnsi" w:hAnsi="Times New Roman" w:cs="Times New Roman"/>
           <w:color w:val="auto"/>
           <w:sz w:val="22"/>
           <w:szCs w:val="22"/>
@@ -71,8 +125,14 @@
         <w:p>
           <w:pPr>
             <w:pStyle w:val="TOCHeading"/>
+            <w:rPr>
+              <w:rFonts w:ascii="Times New Roman" w:hAnsi="Times New Roman" w:cs="Times New Roman"/>
+            </w:rPr>
           </w:pPr>
           <w:r>
+            <w:rPr>
+              <w:rFonts w:ascii="Times New Roman" w:hAnsi="Times New Roman" w:cs="Times New Roman"/>
+            </w:rPr>
             <w:t>Table of Contents</w:t>
           </w:r>
         </w:p>
@@ -88,15 +148,24 @@
             </w:rPr>
           </w:pPr>
           <w:r>
+            <w:rPr>
+              <w:rFonts w:ascii="Times New Roman" w:hAnsi="Times New Roman" w:cs="Times New Roman"/>
+            </w:rPr>
             <w:fldChar w:fldCharType="begin"/>
           </w:r>
           <w:r>
+            <w:rPr>
+              <w:rFonts w:ascii="Times New Roman" w:hAnsi="Times New Roman" w:cs="Times New Roman"/>
+            </w:rPr>
             <w:instrText xml:space="preserve"> TOC \o "1-3" \h \z \u </w:instrText>
           </w:r>
           <w:r>
+            <w:rPr>
+              <w:rFonts w:ascii="Times New Roman" w:hAnsi="Times New Roman" w:cs="Times New Roman"/>
+            </w:rPr>
             <w:fldChar w:fldCharType="separate"/>
           </w:r>
-          <w:hyperlink w:anchor="_Toc476084948" w:history="1">
+          <w:hyperlink w:anchor="_Toc476730128" w:history="1">
             <w:r>
               <w:rPr>
                 <w:rStyle w:val="Hyperlink"/>
@@ -124,7 +193,7 @@
                 <w:noProof/>
                 <w:webHidden/>
               </w:rPr>
-              <w:instrText xml:space="preserve"> PAGEREF _Toc476084948 \h </w:instrText>
+              <w:instrText xml:space="preserve"> PAGEREF _Toc476730128 \h </w:instrText>
             </w:r>
             <w:r>
               <w:rPr>
@@ -166,14 +235,14 @@
               <w:noProof/>
             </w:rPr>
           </w:pPr>
-          <w:hyperlink w:anchor="_Toc476084949" w:history="1">
+          <w:hyperlink w:anchor="_Toc476730129" w:history="1">
             <w:r>
               <w:rPr>
                 <w:rStyle w:val="Hyperlink"/>
                 <w:rFonts w:ascii="Times New Roman" w:eastAsia="Times New Roman" w:hAnsi="Times New Roman" w:cs="Times New Roman"/>
                 <w:noProof/>
               </w:rPr>
-              <w:t>THE DATA SET</w:t>
+              <w:t>DATA SET</w:t>
             </w:r>
             <w:r>
               <w:rPr>
@@ -194,7 +263,7 @@
                 <w:noProof/>
                 <w:webHidden/>
               </w:rPr>
-              <w:instrText xml:space="preserve"> PAGEREF _Toc476084949 \h </w:instrText>
+              <w:instrText xml:space="preserve"> PAGEREF _Toc476730129 \h </w:instrText>
             </w:r>
             <w:r>
               <w:rPr>
@@ -236,7 +305,7 @@
               <w:noProof/>
             </w:rPr>
           </w:pPr>
-          <w:hyperlink w:anchor="_Toc476084950" w:history="1">
+          <w:hyperlink w:anchor="_Toc476730130" w:history="1">
             <w:r>
               <w:rPr>
                 <w:rStyle w:val="Hyperlink"/>
@@ -264,7 +333,7 @@
                 <w:noProof/>
                 <w:webHidden/>
               </w:rPr>
-              <w:instrText xml:space="preserve"> PAGEREF _Toc476084950 \h </w:instrText>
+              <w:instrText xml:space="preserve"> PAGEREF _Toc476730130 \h </w:instrText>
             </w:r>
             <w:r>
               <w:rPr>
@@ -306,7 +375,7 @@
               <w:noProof/>
             </w:rPr>
           </w:pPr>
-          <w:hyperlink w:anchor="_Toc476084951" w:history="1">
+          <w:hyperlink w:anchor="_Toc476730131" w:history="1">
             <w:r>
               <w:rPr>
                 <w:rStyle w:val="Hyperlink"/>
@@ -334,7 +403,7 @@
                 <w:noProof/>
                 <w:webHidden/>
               </w:rPr>
-              <w:instrText xml:space="preserve"> PAGEREF _Toc476084951 \h </w:instrText>
+              <w:instrText xml:space="preserve"> PAGEREF _Toc476730131 \h </w:instrText>
             </w:r>
             <w:r>
               <w:rPr>
@@ -354,7 +423,7 @@
                 <w:noProof/>
                 <w:webHidden/>
               </w:rPr>
-              <w:t>5</w:t>
+              <w:t>6</w:t>
             </w:r>
             <w:r>
               <w:rPr>
@@ -366,8 +435,14 @@
           </w:hyperlink>
         </w:p>
         <w:p>
+          <w:pPr>
+            <w:rPr>
+              <w:rFonts w:ascii="Times New Roman" w:hAnsi="Times New Roman" w:cs="Times New Roman"/>
+            </w:rPr>
+          </w:pPr>
           <w:r>
             <w:rPr>
+              <w:rFonts w:ascii="Times New Roman" w:hAnsi="Times New Roman" w:cs="Times New Roman"/>
               <w:b/>
               <w:bCs/>
               <w:noProof/>
@@ -417,7 +492,7 @@
           <w:rFonts w:ascii="Times New Roman" w:eastAsia="Times New Roman" w:hAnsi="Times New Roman" w:cs="Times New Roman"/>
         </w:rPr>
       </w:pPr>
-      <w:bookmarkStart w:id="1" w:name="_Toc476084948"/>
+      <w:bookmarkStart w:id="1" w:name="_Toc476730128"/>
       <w:r>
         <w:rPr>
           <w:rFonts w:ascii="Times New Roman" w:eastAsia="Times New Roman" w:hAnsi="Times New Roman" w:cs="Times New Roman"/>
@@ -428,37 +503,51 @@
     </w:p>
     <w:p>
       <w:pPr>
-        <w:shd w:val="clear" w:color="auto" w:fill="FFFFFF"/>
-        <w:spacing w:before="100" w:beforeAutospacing="1" w:after="100" w:afterAutospacing="1" w:line="240" w:lineRule="auto"/>
         <w:ind w:firstLine="720"/>
-        <w:jc w:val="both"/>
-        <w:rPr>
-          <w:rFonts w:ascii="Times New Roman" w:eastAsia="Times New Roman" w:hAnsi="Times New Roman" w:cs="Times New Roman"/>
-          <w:color w:val="000000"/>
-          <w:sz w:val="23"/>
-          <w:szCs w:val="23"/>
-        </w:rPr>
-      </w:pPr>
-      <w:r>
-        <w:rPr>
-          <w:rFonts w:ascii="Times New Roman" w:eastAsia="Times New Roman" w:hAnsi="Times New Roman" w:cs="Times New Roman"/>
-          <w:color w:val="000000"/>
-          <w:sz w:val="23"/>
-          <w:szCs w:val="23"/>
-        </w:rPr>
-        <w:t>The goal is to design a simple financial trading strategy that will yield profit.</w:t>
-      </w:r>
-    </w:p>
-    <w:p>
-      <w:pPr>
-        <w:shd w:val="clear" w:color="auto" w:fill="FFFFFF"/>
-        <w:spacing w:before="100" w:beforeAutospacing="1" w:after="100" w:afterAutospacing="1" w:line="240" w:lineRule="auto"/>
-        <w:jc w:val="both"/>
-        <w:rPr>
-          <w:rFonts w:ascii="Times New Roman" w:eastAsia="Times New Roman" w:hAnsi="Times New Roman" w:cs="Times New Roman"/>
-          <w:color w:val="000000"/>
-          <w:sz w:val="23"/>
-          <w:szCs w:val="23"/>
+        <w:rPr>
+          <w:rFonts w:ascii="Times New Roman" w:eastAsia="Times New Roman" w:hAnsi="Times New Roman" w:cs="Times New Roman"/>
+          <w:color w:val="000000"/>
+          <w:sz w:val="23"/>
+          <w:szCs w:val="23"/>
+        </w:rPr>
+      </w:pPr>
+      <w:r>
+        <w:rPr>
+          <w:rFonts w:ascii="Times New Roman" w:eastAsia="Times New Roman" w:hAnsi="Times New Roman" w:cs="Times New Roman"/>
+          <w:color w:val="000000"/>
+          <w:sz w:val="23"/>
+          <w:szCs w:val="23"/>
+        </w:rPr>
+        <w:t>This project aims at building a model that will ideally always output successful bids in the stock market. For that, it builds a model which gives better results when constantly trained in a sliding-time window. Of course, the model advises buying when the prices are low and selling when they are going up.</w:t>
+      </w:r>
+    </w:p>
+    <w:p>
+      <w:pPr>
+        <w:shd w:val="clear" w:color="auto" w:fill="FFFFFF"/>
+        <w:spacing w:before="100" w:beforeAutospacing="1" w:after="100" w:afterAutospacing="1" w:line="240" w:lineRule="auto"/>
+        <w:ind w:firstLine="720"/>
+        <w:jc w:val="both"/>
+        <w:rPr>
+          <w:rFonts w:ascii="Times New Roman" w:eastAsia="Times New Roman" w:hAnsi="Times New Roman" w:cs="Times New Roman"/>
+          <w:color w:val="000000"/>
+          <w:sz w:val="23"/>
+          <w:szCs w:val="23"/>
+        </w:rPr>
+      </w:pPr>
+      <w:r>
+        <w:rPr>
+          <w:rFonts w:ascii="Times New Roman" w:eastAsia="Times New Roman" w:hAnsi="Times New Roman" w:cs="Times New Roman"/>
+          <w:color w:val="000000"/>
+          <w:sz w:val="23"/>
+          <w:szCs w:val="23"/>
+        </w:rPr>
+        <w:t xml:space="preserve">The goal is to design a simple financial trading strategy that will be profitable and that will provide a good risk-adjusted measure of return. </w:t>
+      </w:r>
+    </w:p>
+    <w:p>
+      <w:pPr>
+        <w:rPr>
+          <w:rFonts w:ascii="Times New Roman" w:hAnsi="Times New Roman" w:cs="Times New Roman"/>
         </w:rPr>
       </w:pPr>
     </w:p>
@@ -470,12 +559,12 @@
           <w:rFonts w:ascii="Times New Roman" w:eastAsia="Times New Roman" w:hAnsi="Times New Roman" w:cs="Times New Roman"/>
         </w:rPr>
       </w:pPr>
-      <w:bookmarkStart w:id="2" w:name="_Toc476084949"/>
-      <w:r>
-        <w:rPr>
-          <w:rFonts w:ascii="Times New Roman" w:eastAsia="Times New Roman" w:hAnsi="Times New Roman" w:cs="Times New Roman"/>
-        </w:rPr>
-        <w:t>THE DATA SET</w:t>
+      <w:bookmarkStart w:id="2" w:name="_Toc476730129"/>
+      <w:r>
+        <w:rPr>
+          <w:rFonts w:ascii="Times New Roman" w:eastAsia="Times New Roman" w:hAnsi="Times New Roman" w:cs="Times New Roman"/>
+        </w:rPr>
+        <w:t>DATA SET</w:t>
       </w:r>
       <w:bookmarkEnd w:id="2"/>
     </w:p>
@@ -499,7 +588,7 @@
           <w:sz w:val="23"/>
           <w:szCs w:val="23"/>
         </w:rPr>
-        <w:t>Two datasets will be used here in moving time windows to test the strategy:</w:t>
+        <w:t>Two datasets will be used here to test the strategy:</w:t>
       </w:r>
     </w:p>
     <w:p>
@@ -856,7 +945,25 @@
           <w:sz w:val="23"/>
           <w:szCs w:val="23"/>
         </w:rPr>
-        <w:t>. I had to remove it from my data set</w:t>
+        <w:t>, as those methods kept throwing errors. I had to remove the adjusted closing price</w:t>
+      </w:r>
+      <w:r>
+        <w:rPr>
+          <w:rFonts w:ascii="Times New Roman" w:eastAsia="Times New Roman" w:hAnsi="Times New Roman" w:cs="Times New Roman"/>
+          <w:color w:val="000000"/>
+          <w:sz w:val="23"/>
+          <w:szCs w:val="23"/>
+        </w:rPr>
+        <w:t xml:space="preserve"> from my data set</w:t>
+      </w:r>
+      <w:r>
+        <w:rPr>
+          <w:rFonts w:ascii="Times New Roman" w:eastAsia="Times New Roman" w:hAnsi="Times New Roman" w:cs="Times New Roman"/>
+          <w:color w:val="000000"/>
+          <w:sz w:val="23"/>
+          <w:szCs w:val="23"/>
+        </w:rPr>
+        <w:t>s and just keep the closing price</w:t>
       </w:r>
     </w:p>
     <w:p>
@@ -927,7 +1034,7 @@
           <w:rFonts w:ascii="Times New Roman" w:eastAsia="Times New Roman" w:hAnsi="Times New Roman" w:cs="Times New Roman"/>
         </w:rPr>
       </w:pPr>
-      <w:bookmarkStart w:id="3" w:name="_Toc476084950"/>
+      <w:bookmarkStart w:id="3" w:name="_Toc476730130"/>
       <w:r>
         <w:rPr>
           <w:rFonts w:ascii="Times New Roman" w:eastAsia="Times New Roman" w:hAnsi="Times New Roman" w:cs="Times New Roman"/>
@@ -956,16 +1063,142 @@
           <w:sz w:val="23"/>
           <w:szCs w:val="23"/>
         </w:rPr>
-        <w:t xml:space="preserve">There are some periods of time were none of the indicators seem to be right. Also, the SMA50 (Simple Moving Average) seems to better mimic the trend in </w:t>
-      </w:r>
-      <w:r>
-        <w:rPr>
-          <w:rFonts w:ascii="Times New Roman" w:eastAsia="Times New Roman" w:hAnsi="Times New Roman" w:cs="Times New Roman"/>
-          <w:color w:val="000000"/>
-          <w:sz w:val="23"/>
-          <w:szCs w:val="23"/>
-        </w:rPr>
-        <w:t>the AEP data set.</w:t>
+        <w:t>Using</w:t>
+      </w:r>
+      <w:r>
+        <w:rPr>
+          <w:rFonts w:ascii="Times New Roman" w:eastAsia="Times New Roman" w:hAnsi="Times New Roman" w:cs="Times New Roman"/>
+          <w:color w:val="000000"/>
+          <w:sz w:val="23"/>
+          <w:szCs w:val="23"/>
+        </w:rPr>
+        <w:t xml:space="preserve"> trend</w:t>
+      </w:r>
+      <w:r>
+        <w:rPr>
+          <w:rFonts w:ascii="Times New Roman" w:eastAsia="Times New Roman" w:hAnsi="Times New Roman" w:cs="Times New Roman"/>
+          <w:color w:val="000000"/>
+          <w:sz w:val="23"/>
+          <w:szCs w:val="23"/>
+        </w:rPr>
+        <w:t>-following</w:t>
+      </w:r>
+      <w:r>
+        <w:rPr>
+          <w:rFonts w:ascii="Times New Roman" w:eastAsia="Times New Roman" w:hAnsi="Times New Roman" w:cs="Times New Roman"/>
+          <w:color w:val="000000"/>
+          <w:sz w:val="23"/>
+          <w:szCs w:val="23"/>
+        </w:rPr>
+        <w:t xml:space="preserve"> indicators and oscillator/reversion indicators give some insights into the </w:t>
+      </w:r>
+      <w:r>
+        <w:rPr>
+          <w:rFonts w:ascii="Times New Roman" w:eastAsia="Times New Roman" w:hAnsi="Times New Roman" w:cs="Times New Roman"/>
+          <w:color w:val="000000"/>
+          <w:sz w:val="23"/>
+          <w:szCs w:val="23"/>
+        </w:rPr>
+        <w:t>data</w:t>
+      </w:r>
+      <w:r>
+        <w:rPr>
+          <w:rFonts w:ascii="Times New Roman" w:eastAsia="Times New Roman" w:hAnsi="Times New Roman" w:cs="Times New Roman"/>
+          <w:color w:val="000000"/>
+          <w:sz w:val="23"/>
+          <w:szCs w:val="23"/>
+        </w:rPr>
+        <w:t xml:space="preserve">. </w:t>
+      </w:r>
+      <w:r>
+        <w:rPr>
+          <w:rFonts w:ascii="Times New Roman" w:eastAsia="Times New Roman" w:hAnsi="Times New Roman" w:cs="Times New Roman"/>
+          <w:color w:val="000000"/>
+          <w:sz w:val="23"/>
+          <w:szCs w:val="23"/>
+        </w:rPr>
+        <w:t>On one hand, the preliminary oscillator used</w:t>
+      </w:r>
+      <w:r>
+        <w:rPr>
+          <w:rFonts w:ascii="Times New Roman" w:eastAsia="Times New Roman" w:hAnsi="Times New Roman" w:cs="Times New Roman"/>
+          <w:color w:val="000000"/>
+          <w:sz w:val="23"/>
+          <w:szCs w:val="23"/>
+        </w:rPr>
+        <w:t xml:space="preserve"> is an RSI (Relative Strength Index) wi</w:t>
+      </w:r>
+      <w:r>
+        <w:rPr>
+          <w:rFonts w:ascii="Times New Roman" w:eastAsia="Times New Roman" w:hAnsi="Times New Roman" w:cs="Times New Roman"/>
+          <w:color w:val="000000"/>
+          <w:sz w:val="23"/>
+          <w:szCs w:val="23"/>
+        </w:rPr>
+        <w:t xml:space="preserve">th a 3-days lookback period. On the other hand, the preliminary trend indicators are </w:t>
+      </w:r>
+      <w:r>
+        <w:rPr>
+          <w:rFonts w:ascii="Times New Roman" w:eastAsia="Times New Roman" w:hAnsi="Times New Roman" w:cs="Times New Roman"/>
+          <w:color w:val="000000"/>
+          <w:sz w:val="23"/>
+          <w:szCs w:val="23"/>
+        </w:rPr>
+        <w:t xml:space="preserve">3 SMA (Simple Moving Average). </w:t>
+      </w:r>
+      <w:r>
+        <w:rPr>
+          <w:rFonts w:ascii="Times New Roman" w:eastAsia="Times New Roman" w:hAnsi="Times New Roman" w:cs="Times New Roman"/>
+          <w:color w:val="000000"/>
+          <w:sz w:val="23"/>
+          <w:szCs w:val="23"/>
+        </w:rPr>
+        <w:t xml:space="preserve">There are some periods of time were none of the indicators seem to be right. Also, the SMA50 (Simple Moving Average) seems to better mimic the trend </w:t>
+      </w:r>
+      <w:r>
+        <w:rPr>
+          <w:rFonts w:ascii="Times New Roman" w:eastAsia="Times New Roman" w:hAnsi="Times New Roman" w:cs="Times New Roman"/>
+          <w:color w:val="000000"/>
+          <w:sz w:val="23"/>
+          <w:szCs w:val="23"/>
+        </w:rPr>
+        <w:t xml:space="preserve">of the closing prices for </w:t>
+      </w:r>
+      <w:r>
+        <w:rPr>
+          <w:rFonts w:ascii="Times New Roman" w:eastAsia="Times New Roman" w:hAnsi="Times New Roman" w:cs="Times New Roman"/>
+          <w:color w:val="000000"/>
+          <w:sz w:val="23"/>
+          <w:szCs w:val="23"/>
+        </w:rPr>
+        <w:t>both</w:t>
+      </w:r>
+      <w:r>
+        <w:rPr>
+          <w:rFonts w:ascii="Times New Roman" w:eastAsia="Times New Roman" w:hAnsi="Times New Roman" w:cs="Times New Roman"/>
+          <w:color w:val="000000"/>
+          <w:sz w:val="23"/>
+          <w:szCs w:val="23"/>
+        </w:rPr>
+        <w:t xml:space="preserve"> data set</w:t>
+      </w:r>
+      <w:r>
+        <w:rPr>
+          <w:rFonts w:ascii="Times New Roman" w:eastAsia="Times New Roman" w:hAnsi="Times New Roman" w:cs="Times New Roman"/>
+          <w:color w:val="000000"/>
+          <w:sz w:val="23"/>
+          <w:szCs w:val="23"/>
+        </w:rPr>
+        <w:t>s</w:t>
+      </w:r>
+      <w:r>
+        <w:rPr>
+          <w:rFonts w:ascii="Times New Roman" w:eastAsia="Times New Roman" w:hAnsi="Times New Roman" w:cs="Times New Roman"/>
+          <w:color w:val="000000"/>
+          <w:sz w:val="23"/>
+          <w:szCs w:val="23"/>
+        </w:rPr>
+        <w:t>.</w:t>
       </w:r>
     </w:p>
     <w:p>
@@ -989,6 +1222,7 @@
         <w:rPr>
           <w:rFonts w:ascii="Times New Roman" w:hAnsi="Times New Roman" w:cs="Times New Roman"/>
         </w:rPr>
+        <w:lastRenderedPageBreak/>
         <w:t>SMA AEP:</w:t>
       </w:r>
     </w:p>
@@ -1009,11 +1243,10 @@
           <w:rFonts w:ascii="Times New Roman" w:hAnsi="Times New Roman" w:cs="Times New Roman"/>
           <w:noProof/>
         </w:rPr>
-        <w:lastRenderedPageBreak/>
         <w:drawing>
-          <wp:inline distT="0" distB="0" distL="0" distR="0" wp14:anchorId="4D82B02A" wp14:editId="6B58DCE2">
-            <wp:extent cx="5943600" cy="2442210"/>
-            <wp:effectExtent l="0" t="0" r="0" b="0"/>
+          <wp:inline distT="0" distB="0" distL="0" distR="0" wp14:anchorId="56411F33" wp14:editId="36CE1E4F">
+            <wp:extent cx="5943600" cy="3350260"/>
+            <wp:effectExtent l="0" t="0" r="0" b="2540"/>
             <wp:docPr id="1" name="Picture 1"/>
             <wp:cNvGraphicFramePr>
               <a:graphicFrameLocks xmlns:a="http://schemas.openxmlformats.org/drawingml/2006/main" noChangeAspect="1"/>
@@ -1034,7 +1267,7 @@
                   <pic:spPr>
                     <a:xfrm>
                       <a:off x="0" y="0"/>
-                      <a:ext cx="5943600" cy="2442210"/>
+                      <a:ext cx="5943600" cy="3350260"/>
                     </a:xfrm>
                     <a:prstGeom prst="rect">
                       <a:avLst/>
@@ -1102,10 +1335,10 @@
           <w:noProof/>
         </w:rPr>
         <w:drawing>
-          <wp:inline distT="0" distB="0" distL="0" distR="0" wp14:anchorId="585DB5BF" wp14:editId="70F177A7">
-            <wp:extent cx="5943600" cy="2442210"/>
-            <wp:effectExtent l="0" t="0" r="0" b="0"/>
-            <wp:docPr id="3" name="Picture 3"/>
+          <wp:inline distT="0" distB="0" distL="0" distR="0" wp14:anchorId="081BAA34" wp14:editId="7AB85DE8">
+            <wp:extent cx="5943600" cy="3350260"/>
+            <wp:effectExtent l="0" t="0" r="0" b="2540"/>
+            <wp:docPr id="2" name="Picture 2"/>
             <wp:cNvGraphicFramePr>
               <a:graphicFrameLocks xmlns:a="http://schemas.openxmlformats.org/drawingml/2006/main" noChangeAspect="1"/>
             </wp:cNvGraphicFramePr>
@@ -1125,7 +1358,7 @@
                   <pic:spPr>
                     <a:xfrm>
                       <a:off x="0" y="0"/>
-                      <a:ext cx="5943600" cy="2442210"/>
+                      <a:ext cx="5943600" cy="3350260"/>
                     </a:xfrm>
                     <a:prstGeom prst="rect">
                       <a:avLst/>
@@ -1142,14 +1375,61 @@
       <w:pPr>
         <w:shd w:val="clear" w:color="auto" w:fill="FFFFFF"/>
         <w:spacing w:before="100" w:beforeAutospacing="1" w:after="100" w:afterAutospacing="1" w:line="240" w:lineRule="auto"/>
-        <w:jc w:val="both"/>
-        <w:rPr>
-          <w:rFonts w:ascii="Times New Roman" w:eastAsia="Times New Roman" w:hAnsi="Times New Roman" w:cs="Times New Roman"/>
-          <w:color w:val="000000"/>
-          <w:sz w:val="23"/>
-          <w:szCs w:val="23"/>
-        </w:rPr>
-      </w:pPr>
+        <w:ind w:firstLine="360"/>
+        <w:jc w:val="both"/>
+        <w:rPr>
+          <w:rFonts w:ascii="Times New Roman" w:eastAsia="Times New Roman" w:hAnsi="Times New Roman" w:cs="Times New Roman"/>
+          <w:color w:val="000000"/>
+          <w:sz w:val="23"/>
+          <w:szCs w:val="23"/>
+        </w:rPr>
+      </w:pPr>
+      <w:r>
+        <w:rPr>
+          <w:rFonts w:ascii="Times New Roman" w:eastAsia="Times New Roman" w:hAnsi="Times New Roman" w:cs="Times New Roman"/>
+          <w:color w:val="000000"/>
+          <w:sz w:val="23"/>
+          <w:szCs w:val="23"/>
+        </w:rPr>
+        <w:lastRenderedPageBreak/>
+        <w:t xml:space="preserve">An observation of the graphs of the stocks’ RSI reveal that there are effectively periods of reversion </w:t>
+      </w:r>
+      <w:r>
+        <w:rPr>
+          <w:rFonts w:ascii="Times New Roman" w:eastAsia="Times New Roman" w:hAnsi="Times New Roman" w:cs="Times New Roman"/>
+          <w:color w:val="000000"/>
+          <w:sz w:val="23"/>
+          <w:szCs w:val="23"/>
+        </w:rPr>
+        <w:t xml:space="preserve">(2013-09-03 to 2013-9-05 for example) </w:t>
+      </w:r>
+      <w:r>
+        <w:rPr>
+          <w:rFonts w:ascii="Times New Roman" w:eastAsia="Times New Roman" w:hAnsi="Times New Roman" w:cs="Times New Roman"/>
+          <w:color w:val="000000"/>
+          <w:sz w:val="23"/>
+          <w:szCs w:val="23"/>
+        </w:rPr>
+        <w:t>that won’t be captured by a trend</w:t>
+      </w:r>
+      <w:r>
+        <w:rPr>
+          <w:rFonts w:ascii="Times New Roman" w:eastAsia="Times New Roman" w:hAnsi="Times New Roman" w:cs="Times New Roman"/>
+          <w:color w:val="000000"/>
+          <w:sz w:val="23"/>
+          <w:szCs w:val="23"/>
+        </w:rPr>
+        <w:t>-following</w:t>
+      </w:r>
+      <w:r>
+        <w:rPr>
+          <w:rFonts w:ascii="Times New Roman" w:eastAsia="Times New Roman" w:hAnsi="Times New Roman" w:cs="Times New Roman"/>
+          <w:color w:val="000000"/>
+          <w:sz w:val="23"/>
+          <w:szCs w:val="23"/>
+        </w:rPr>
+        <w:t xml:space="preserve"> indicator:</w:t>
+      </w:r>
     </w:p>
     <w:p>
       <w:pPr>
@@ -1198,12 +1478,11 @@
           <w:rFonts w:ascii="Times New Roman" w:hAnsi="Times New Roman" w:cs="Times New Roman"/>
           <w:noProof/>
         </w:rPr>
-        <w:lastRenderedPageBreak/>
         <w:drawing>
-          <wp:inline distT="0" distB="0" distL="0" distR="0" wp14:anchorId="7AFEEFAC" wp14:editId="2F7AB149">
-            <wp:extent cx="5943600" cy="2442210"/>
-            <wp:effectExtent l="0" t="0" r="0" b="0"/>
-            <wp:docPr id="4" name="Picture 4"/>
+          <wp:inline distT="0" distB="0" distL="0" distR="0" wp14:anchorId="2423E34A" wp14:editId="40D506DF">
+            <wp:extent cx="5505450" cy="3103286"/>
+            <wp:effectExtent l="0" t="0" r="0" b="1905"/>
+            <wp:docPr id="6" name="Picture 6"/>
             <wp:cNvGraphicFramePr>
               <a:graphicFrameLocks xmlns:a="http://schemas.openxmlformats.org/drawingml/2006/main" noChangeAspect="1"/>
             </wp:cNvGraphicFramePr>
@@ -1223,7 +1502,7 @@
                   <pic:spPr>
                     <a:xfrm>
                       <a:off x="0" y="0"/>
-                      <a:ext cx="5943600" cy="2442210"/>
+                      <a:ext cx="5531102" cy="3117745"/>
                     </a:xfrm>
                     <a:prstGeom prst="rect">
                       <a:avLst/>
@@ -1291,10 +1570,10 @@
           <w:noProof/>
         </w:rPr>
         <w:drawing>
-          <wp:inline distT="0" distB="0" distL="0" distR="0" wp14:anchorId="67C1657D" wp14:editId="16B2438D">
-            <wp:extent cx="5943600" cy="2442210"/>
-            <wp:effectExtent l="0" t="0" r="0" b="0"/>
-            <wp:docPr id="5" name="Picture 5"/>
+          <wp:inline distT="0" distB="0" distL="0" distR="0" wp14:anchorId="20B21E9A" wp14:editId="781B7D3C">
+            <wp:extent cx="5600700" cy="3156976"/>
+            <wp:effectExtent l="0" t="0" r="0" b="5715"/>
+            <wp:docPr id="7" name="Picture 7"/>
             <wp:cNvGraphicFramePr>
               <a:graphicFrameLocks xmlns:a="http://schemas.openxmlformats.org/drawingml/2006/main" noChangeAspect="1"/>
             </wp:cNvGraphicFramePr>
@@ -1314,7 +1593,7 @@
                   <pic:spPr>
                     <a:xfrm>
                       <a:off x="0" y="0"/>
-                      <a:ext cx="5943600" cy="2442210"/>
+                      <a:ext cx="5632215" cy="3174740"/>
                     </a:xfrm>
                     <a:prstGeom prst="rect">
                       <a:avLst/>
@@ -1361,7 +1640,7 @@
           <w:rFonts w:ascii="Times New Roman" w:eastAsia="Times New Roman" w:hAnsi="Times New Roman" w:cs="Times New Roman"/>
         </w:rPr>
       </w:pPr>
-      <w:bookmarkStart w:id="4" w:name="_Toc476084951"/>
+      <w:bookmarkStart w:id="4" w:name="_Toc476730131"/>
       <w:r>
         <w:rPr>
           <w:rFonts w:ascii="Times New Roman" w:eastAsia="Times New Roman" w:hAnsi="Times New Roman" w:cs="Times New Roman"/>
@@ -1390,6 +1669,29 @@
           <w:sz w:val="23"/>
           <w:szCs w:val="23"/>
         </w:rPr>
+        <w:t xml:space="preserve">The main objective is to obtain a profit factor above 1 after running the strategy on each of the data sets. </w:t>
+      </w:r>
+    </w:p>
+    <w:p>
+      <w:pPr>
+        <w:shd w:val="clear" w:color="auto" w:fill="FFFFFF"/>
+        <w:spacing w:before="100" w:beforeAutospacing="1" w:after="100" w:afterAutospacing="1" w:line="240" w:lineRule="auto"/>
+        <w:ind w:firstLine="720"/>
+        <w:jc w:val="both"/>
+        <w:rPr>
+          <w:rFonts w:ascii="Times New Roman" w:eastAsia="Times New Roman" w:hAnsi="Times New Roman" w:cs="Times New Roman"/>
+          <w:color w:val="000000"/>
+          <w:sz w:val="23"/>
+          <w:szCs w:val="23"/>
+        </w:rPr>
+      </w:pPr>
+      <w:r>
+        <w:rPr>
+          <w:rFonts w:ascii="Times New Roman" w:eastAsia="Times New Roman" w:hAnsi="Times New Roman" w:cs="Times New Roman"/>
+          <w:color w:val="000000"/>
+          <w:sz w:val="23"/>
+          <w:szCs w:val="23"/>
+        </w:rPr>
         <w:t xml:space="preserve">The approach here would be to combine both </w:t>
       </w:r>
       <w:r>
@@ -1408,57 +1710,59 @@
           <w:sz w:val="23"/>
           <w:szCs w:val="23"/>
         </w:rPr>
-        <w:t>200 with an oscillator to avoid false signals.</w:t>
-      </w:r>
-      <w:r>
-        <w:rPr>
-          <w:rFonts w:ascii="Times New Roman" w:eastAsia="Times New Roman" w:hAnsi="Times New Roman" w:cs="Times New Roman"/>
-          <w:color w:val="000000"/>
-          <w:sz w:val="23"/>
-          <w:szCs w:val="23"/>
-        </w:rPr>
-        <w:t xml:space="preserve"> The trend-following indicators would help catch up a move and remain in a move.</w:t>
-      </w:r>
-    </w:p>
-    <w:p>
-      <w:pPr>
-        <w:shd w:val="clear" w:color="auto" w:fill="FFFFFF"/>
-        <w:spacing w:before="100" w:beforeAutospacing="1" w:after="100" w:afterAutospacing="1" w:line="240" w:lineRule="auto"/>
-        <w:ind w:firstLine="720"/>
-        <w:jc w:val="both"/>
-        <w:rPr>
-          <w:rFonts w:ascii="Times New Roman" w:eastAsia="Times New Roman" w:hAnsi="Times New Roman" w:cs="Times New Roman"/>
-          <w:color w:val="000000"/>
-          <w:sz w:val="23"/>
-          <w:szCs w:val="23"/>
-        </w:rPr>
-      </w:pPr>
-      <w:r>
-        <w:rPr>
-          <w:rFonts w:ascii="Times New Roman" w:eastAsia="Times New Roman" w:hAnsi="Times New Roman" w:cs="Times New Roman"/>
-          <w:color w:val="000000"/>
-          <w:sz w:val="23"/>
-          <w:szCs w:val="23"/>
-        </w:rPr>
-        <w:t xml:space="preserve">One of the objectives here is to obtain a profit </w:t>
-      </w:r>
-      <w:r>
-        <w:rPr>
-          <w:rFonts w:ascii="Times New Roman" w:eastAsia="Times New Roman" w:hAnsi="Times New Roman" w:cs="Times New Roman"/>
-          <w:color w:val="000000"/>
-          <w:sz w:val="23"/>
-          <w:szCs w:val="23"/>
-        </w:rPr>
-        <w:t>factor above 1 after running the strategy on each of the data sets.</w:t>
+        <w:t>200 with an oscillator</w:t>
+      </w:r>
+      <w:r>
+        <w:rPr>
+          <w:rFonts w:ascii="Times New Roman" w:eastAsia="Times New Roman" w:hAnsi="Times New Roman" w:cs="Times New Roman"/>
+          <w:color w:val="000000"/>
+          <w:sz w:val="23"/>
+          <w:szCs w:val="23"/>
+        </w:rPr>
+        <w:t xml:space="preserve"> </w:t>
+      </w:r>
+      <w:r>
+        <w:rPr>
+          <w:rFonts w:ascii="Times New Roman" w:eastAsia="Times New Roman" w:hAnsi="Times New Roman" w:cs="Times New Roman"/>
+          <w:color w:val="000000"/>
+          <w:sz w:val="23"/>
+          <w:szCs w:val="23"/>
+        </w:rPr>
+        <w:t>to avoid false signals.</w:t>
+      </w:r>
+      <w:r>
+        <w:rPr>
+          <w:rFonts w:ascii="Times New Roman" w:eastAsia="Times New Roman" w:hAnsi="Times New Roman" w:cs="Times New Roman"/>
+          <w:color w:val="000000"/>
+          <w:sz w:val="23"/>
+          <w:szCs w:val="23"/>
+        </w:rPr>
+        <w:t xml:space="preserve"> The trend-following indicators would help</w:t>
+      </w:r>
+      <w:r>
+        <w:rPr>
+          <w:rFonts w:ascii="Times New Roman" w:eastAsia="Times New Roman" w:hAnsi="Times New Roman" w:cs="Times New Roman"/>
+          <w:color w:val="000000"/>
+          <w:sz w:val="23"/>
+          <w:szCs w:val="23"/>
+        </w:rPr>
+        <w:t xml:space="preserve"> catch up a move and remain in the</w:t>
+      </w:r>
+      <w:r>
+        <w:rPr>
+          <w:rFonts w:ascii="Times New Roman" w:eastAsia="Times New Roman" w:hAnsi="Times New Roman" w:cs="Times New Roman"/>
+          <w:color w:val="000000"/>
+          <w:sz w:val="23"/>
+          <w:szCs w:val="23"/>
+        </w:rPr>
+        <w:t xml:space="preserve"> move.</w:t>
       </w:r>
     </w:p>
     <w:sectPr>
-      <w:headerReference w:type="default" r:id="rId12"/>
-      <w:footerReference w:type="default" r:id="rId13"/>
+      <w:footerReference w:type="default" r:id="rId12"/>
       <w:pgSz w:w="12240" w:h="15840"/>
       <w:pgMar w:top="1440" w:right="1440" w:bottom="1440" w:left="1440" w:header="720" w:footer="720" w:gutter="0"/>
       <w:cols w:space="720"/>
-      <w:titlePg/>
       <w:docGrid w:linePitch="360"/>
     </w:sectPr>
   </w:body>
@@ -1554,7 +1858,7 @@
         <w:sz w:val="24"/>
         <w:szCs w:val="24"/>
       </w:rPr>
-      <w:t>5</w:t>
+      <w:t>1</w:t>
     </w:r>
     <w:r>
       <w:rPr>
@@ -1603,7 +1907,7 @@
         <w:sz w:val="24"/>
         <w:szCs w:val="24"/>
       </w:rPr>
-      <w:t>5</w:t>
+      <w:t>6</w:t>
     </w:r>
     <w:r>
       <w:rPr>
@@ -1645,34 +1949,6 @@
     </w:p>
   </w:footnote>
 </w:footnotes>
-</file>
-
-<file path=word/header1.xml><?xml version="1.0" encoding="utf-8"?>
-<w:hdr xmlns:wpc="http://schemas.microsoft.com/office/word/2010/wordprocessingCanvas" xmlns:mc="http://schemas.openxmlformats.org/markup-compatibility/2006" xmlns:o="urn:schemas-microsoft-com:office:office" xmlns:r="http://schemas.openxmlformats.org/officeDocument/2006/relationships" xmlns:m="http://schemas.openxmlformats.org/officeDocument/2006/math" xmlns:v="urn:schemas-microsoft-com:vml" xmlns:wp14="http://schemas.microsoft.com/office/word/2010/wordprocessingDrawing" xmlns:wp="http://schemas.openxmlformats.org/drawingml/2006/wordprocessingDrawing" xmlns:w10="urn:schemas-microsoft-com:office:word" xmlns:w="http://schemas.openxmlformats.org/wordprocessingml/2006/main" xmlns:w14="http://schemas.microsoft.com/office/word/2010/wordml" xmlns:w15="http://schemas.microsoft.com/office/word/2012/wordml" xmlns:wpg="http://schemas.microsoft.com/office/word/2010/wordprocessingGroup" xmlns:wpi="http://schemas.microsoft.com/office/word/2010/wordprocessingInk" xmlns:wne="http://schemas.microsoft.com/office/word/2006/wordml" xmlns:wps="http://schemas.microsoft.com/office/word/2010/wordprocessingShape" mc:Ignorable="w14 w15 wp14">
-  <w:p>
-    <w:pPr>
-      <w:pStyle w:val="Header"/>
-      <w:jc w:val="right"/>
-      <w:rPr>
-        <w:rFonts w:ascii="Times New Roman" w:hAnsi="Times New Roman" w:cs="Times New Roman"/>
-      </w:rPr>
-    </w:pPr>
-    <w:r>
-      <w:rPr>
-        <w:rFonts w:ascii="Times New Roman" w:hAnsi="Times New Roman" w:cs="Times New Roman"/>
-      </w:rPr>
-      <w:t xml:space="preserve">By Diane </w:t>
-    </w:r>
-    <w:proofErr w:type="spellStart"/>
-    <w:r>
-      <w:rPr>
-        <w:rFonts w:ascii="Times New Roman" w:hAnsi="Times New Roman" w:cs="Times New Roman"/>
-      </w:rPr>
-      <w:t>Kamning</w:t>
-    </w:r>
-    <w:proofErr w:type="spellEnd"/>
-  </w:p>
-</w:hdr>
 </file>
 
 <file path=word/numbering.xml><?xml version="1.0" encoding="utf-8"?>
@@ -2482,7 +2758,7 @@
     <w:link w:val="TitleChar"/>
     <w:uiPriority w:val="10"/>
     <w:qFormat/>
-    <w:rsid w:val="00C07896"/>
+    <w:rsid w:val="00C374E4"/>
     <w:pPr>
       <w:spacing w:after="0" w:line="240" w:lineRule="auto"/>
       <w:contextualSpacing/>
@@ -2500,13 +2776,56 @@
     <w:basedOn w:val="DefaultParagraphFont"/>
     <w:link w:val="Title"/>
     <w:uiPriority w:val="10"/>
-    <w:rsid w:val="00C07896"/>
+    <w:rsid w:val="00C374E4"/>
     <w:rPr>
       <w:rFonts w:asciiTheme="majorHAnsi" w:eastAsiaTheme="majorEastAsia" w:hAnsiTheme="majorHAnsi" w:cstheme="majorBidi"/>
       <w:spacing w:val="-10"/>
       <w:kern w:val="28"/>
       <w:sz w:val="56"/>
       <w:szCs w:val="56"/>
+    </w:rPr>
+  </w:style>
+  <w:style w:type="paragraph" w:styleId="Subtitle">
+    <w:name w:val="Subtitle"/>
+    <w:basedOn w:val="Normal"/>
+    <w:next w:val="Normal"/>
+    <w:link w:val="SubtitleChar"/>
+    <w:uiPriority w:val="11"/>
+    <w:qFormat/>
+    <w:rsid w:val="00C374E4"/>
+    <w:pPr>
+      <w:numPr>
+        <w:ilvl w:val="1"/>
+      </w:numPr>
+    </w:pPr>
+    <w:rPr>
+      <w:rFonts w:eastAsiaTheme="minorEastAsia"/>
+      <w:color w:val="5A5A5A" w:themeColor="text1" w:themeTint="A5"/>
+      <w:spacing w:val="15"/>
+    </w:rPr>
+  </w:style>
+  <w:style w:type="character" w:customStyle="1" w:styleId="SubtitleChar">
+    <w:name w:val="Subtitle Char"/>
+    <w:basedOn w:val="DefaultParagraphFont"/>
+    <w:link w:val="Subtitle"/>
+    <w:uiPriority w:val="11"/>
+    <w:rsid w:val="00C374E4"/>
+    <w:rPr>
+      <w:rFonts w:eastAsiaTheme="minorEastAsia"/>
+      <w:color w:val="5A5A5A" w:themeColor="text1" w:themeTint="A5"/>
+      <w:spacing w:val="15"/>
+    </w:rPr>
+  </w:style>
+  <w:style w:type="character" w:styleId="SubtleEmphasis">
+    <w:name w:val="Subtle Emphasis"/>
+    <w:basedOn w:val="DefaultParagraphFont"/>
+    <w:uiPriority w:val="19"/>
+    <w:qFormat/>
+    <w:rsid w:val="00C374E4"/>
+    <w:rPr>
+      <w:i/>
+      <w:iCs/>
+      <w:color w:val="404040" w:themeColor="text1" w:themeTint="BF"/>
     </w:rPr>
   </w:style>
 </w:styles>
@@ -2778,7 +3097,7 @@
 </file>
 
 <file path=customXml/itemProps1.xml><?xml version="1.0" encoding="utf-8"?>
-<ds:datastoreItem xmlns:ds="http://schemas.openxmlformats.org/officeDocument/2006/customXml" ds:itemID="{E9C10C58-5763-424A-95FE-3B1DA096886F}">
+<ds:datastoreItem xmlns:ds="http://schemas.openxmlformats.org/officeDocument/2006/customXml" ds:itemID="{C3FE1D3E-8EA7-4FF8-9F17-42EE3A27B1EB}">
   <ds:schemaRefs>
     <ds:schemaRef ds:uri="http://schemas.openxmlformats.org/officeDocument/2006/bibliography"/>
   </ds:schemaRefs>

</xml_diff>